<commit_message>
mudança do banco de dados refatoracao do user_input criação de checkbox para o tkinter
</commit_message>
<xml_diff>
--- a/diagnostic_report.docx
+++ b/diagnostic_report.docx
@@ -9,8 +9,6 @@
       </w:pPr>
       <w:bookmarkStart w:id="0" w:name="_Toc322077119"/>
       <w:bookmarkStart w:id="1" w:name="_Toc57218751"/>
-      <w:bookmarkStart w:id="2" w:name="_GoBack"/>
-      <w:bookmarkEnd w:id="2"/>
       <w:r>
         <w:t xml:space="preserve">CARACTERÍSTICAS GERAIS DA </w:t>
       </w:r>
@@ -58,7 +56,7 @@
           <w:highlight w:val="yellow"/>
           <w:lang w:val="pt-BR" w:eastAsia="pt-BR"/>
         </w:rPr>
-        <w:t xml:space="preserve"/>
+        <w:t xml:space="preserve">6</w:t>
       </w:r>
       <w:r>
         <w:rPr>
@@ -82,7 +80,7 @@
           <w:highlight w:val="yellow"/>
           <w:lang w:val="pt-BR" w:eastAsia="pt-BR"/>
         </w:rPr>
-        <w:t xml:space="preserve"/>
+        <w:t xml:space="preserve">6</w:t>
       </w:r>
       <w:r>
         <w:rPr>
@@ -106,7 +104,7 @@
           <w:highlight w:val="yellow"/>
           <w:lang w:val="pt-BR" w:eastAsia="pt-BR"/>
         </w:rPr>
-        <w:t xml:space="preserve"/>
+        <w:t xml:space="preserve">6</w:t>
       </w:r>
       <w:r>
         <w:rPr>
@@ -131,7 +129,7 @@
           <w:highlight w:val="yellow"/>
           <w:lang w:val="pt-BR" w:eastAsia="pt-BR"/>
         </w:rPr>
-        <w:t xml:space="preserve"/>
+        <w:t xml:space="preserve">6</w:t>
       </w:r>
       <w:r>
         <w:rPr>
@@ -155,7 +153,7 @@
           <w:highlight w:val="yellow"/>
           <w:lang w:val="pt-BR" w:eastAsia="pt-BR"/>
         </w:rPr>
-        <w:t xml:space="preserve"/>
+        <w:t xml:space="preserve">6</w:t>
       </w:r>
       <w:r>
         <w:rPr>
@@ -208,7 +206,7 @@
           <w:highlight w:val="yellow"/>
           <w:lang w:val="pt-BR" w:eastAsia="pt-BR"/>
         </w:rPr>
-        <w:t xml:space="preserve"/>
+        <w:t xml:space="preserve">6</w:t>
       </w:r>
       <w:r>
         <w:rPr>
@@ -232,7 +230,7 @@
           <w:highlight w:val="yellow"/>
           <w:lang w:val="pt-BR" w:eastAsia="pt-BR"/>
         </w:rPr>
-        <w:t xml:space="preserve"/>
+        <w:t xml:space="preserve">6</w:t>
       </w:r>
       <w:r>
         <w:rPr>
@@ -256,7 +254,7 @@
           <w:highlight w:val="yellow"/>
           <w:lang w:val="pt-BR" w:eastAsia="pt-BR"/>
         </w:rPr>
-        <w:t xml:space="preserve"/>
+        <w:t xml:space="preserve">6</w:t>
       </w:r>
       <w:r>
         <w:rPr>
@@ -293,7 +291,7 @@
           <w:highlight w:val="yellow"/>
           <w:lang w:val="pt-BR" w:eastAsia="pt-BR"/>
         </w:rPr>
-        <w:t xml:space="preserve"/>
+        <w:t xml:space="preserve">6</w:t>
       </w:r>
       <w:r>
         <w:rPr>
@@ -372,7 +370,7 @@
           <w:highlight w:val="yellow"/>
           <w:lang w:val="pt-BR" w:eastAsia="pt-BR"/>
         </w:rPr>
-        <w:t xml:space="preserve"/>
+        <w:t xml:space="preserve">6</w:t>
       </w:r>
       <w:r>
         <w:rPr>
@@ -396,7 +394,7 @@
           <w:highlight w:val="yellow"/>
           <w:lang w:val="pt-BR" w:eastAsia="pt-BR"/>
         </w:rPr>
-        <w:t xml:space="preserve"/>
+        <w:t xml:space="preserve">6</w:t>
       </w:r>
       <w:r>
         <w:rPr>
@@ -420,7 +418,7 @@
           <w:highlight w:val="yellow"/>
           <w:lang w:val="pt-BR" w:eastAsia="pt-BR"/>
         </w:rPr>
-        <w:t xml:space="preserve"/>
+        <w:t xml:space="preserve">6</w:t>
       </w:r>
       <w:r>
         <w:rPr>
@@ -447,7 +445,6 @@
           <w:bCs/>
           <w:sz w:val="24"/>
           <w:szCs w:val="24"/>
-          <w:highlight w:val="yellow"/>
           <w:lang w:val="pt-BR" w:eastAsia="pt-BR"/>
         </w:rPr>
       </w:pPr>
@@ -458,7 +455,6 @@
           <w:bCs/>
           <w:sz w:val="24"/>
           <w:szCs w:val="24"/>
-          <w:highlight w:val="yellow"/>
           <w:lang w:val="pt-BR" w:eastAsia="pt-BR"/>
         </w:rPr>
         <w:t>As vigas principais são perfis “I” soldados, formados por mesa superior (chapa de 400 x ¾”), alma (chapa de 636 x ¾”), e mesa inferior (chapa de 400 x ¾”). A mesa inferior possui uma segunda chapa, de reforço (450 x ¾”), soldada à mesa original e com diversas juntas transversais com soldas de topo. Na face externa das vigas principais, existem reforços longitudinais adicionais, através de chapas conectadas à alma e à mesa inferior através de solda.</w:t>
@@ -476,7 +472,6 @@
           <w:bCs/>
           <w:sz w:val="24"/>
           <w:szCs w:val="24"/>
-          <w:highlight w:val="yellow"/>
           <w:lang w:val="pt-BR" w:eastAsia="pt-BR"/>
         </w:rPr>
       </w:pPr>
@@ -487,7 +482,6 @@
           <w:bCs/>
           <w:sz w:val="24"/>
           <w:szCs w:val="24"/>
-          <w:highlight w:val="yellow"/>
           <w:lang w:val="pt-BR" w:eastAsia="pt-BR"/>
         </w:rPr>
         <w:t xml:space="preserve">As vigas possuem </w:t>
@@ -500,7 +494,6 @@
           <w:bCs/>
           <w:sz w:val="24"/>
           <w:szCs w:val="24"/>
-          <w:highlight w:val="yellow"/>
           <w:lang w:val="pt-BR" w:eastAsia="pt-BR"/>
         </w:rPr>
         <w:t>enrijecedores</w:t>
@@ -513,7 +506,6 @@
           <w:bCs/>
           <w:sz w:val="24"/>
           <w:szCs w:val="24"/>
-          <w:highlight w:val="yellow"/>
           <w:lang w:val="pt-BR" w:eastAsia="pt-BR"/>
         </w:rPr>
         <w:t xml:space="preserve"> transversais de alma, em chapas soldadas, tanto internos quanto externos, sobre os apoios e também ao longo das vigas (intermediários).</w:t>
@@ -531,7 +523,6 @@
           <w:bCs/>
           <w:sz w:val="24"/>
           <w:szCs w:val="24"/>
-          <w:highlight w:val="yellow"/>
           <w:lang w:val="pt-BR" w:eastAsia="pt-BR"/>
         </w:rPr>
       </w:pPr>
@@ -542,7 +533,6 @@
           <w:bCs/>
           <w:sz w:val="24"/>
           <w:szCs w:val="24"/>
-          <w:highlight w:val="yellow"/>
           <w:lang w:val="pt-BR" w:eastAsia="pt-BR"/>
         </w:rPr>
         <w:t xml:space="preserve">A superestrutura possui um sistema de </w:t>
@@ -555,7 +545,6 @@
           <w:bCs/>
           <w:sz w:val="24"/>
           <w:szCs w:val="24"/>
-          <w:highlight w:val="yellow"/>
           <w:lang w:val="pt-BR" w:eastAsia="pt-BR"/>
         </w:rPr>
         <w:t>contraventamento</w:t>
@@ -568,7 +557,6 @@
           <w:bCs/>
           <w:sz w:val="24"/>
           <w:szCs w:val="24"/>
-          <w:highlight w:val="yellow"/>
           <w:lang w:val="pt-BR" w:eastAsia="pt-BR"/>
         </w:rPr>
         <w:t xml:space="preserve"> horizontal no nível superior das vigas, com 3 painéis em “Cruz de Santo André”. Cada painel de </w:t>
@@ -581,7 +569,6 @@
           <w:bCs/>
           <w:sz w:val="24"/>
           <w:szCs w:val="24"/>
-          <w:highlight w:val="yellow"/>
           <w:lang w:val="pt-BR" w:eastAsia="pt-BR"/>
         </w:rPr>
         <w:t>contraventamento</w:t>
@@ -594,7 +581,6 @@
           <w:bCs/>
           <w:sz w:val="24"/>
           <w:szCs w:val="24"/>
-          <w:highlight w:val="yellow"/>
           <w:lang w:val="pt-BR" w:eastAsia="pt-BR"/>
         </w:rPr>
         <w:t xml:space="preserve"> possui uma diagonal em cantoneira simples (L 3” x 3” x 3/8”) e uma diagonal em chapa (3” x ¾”). Os montantes são em cantoneira simples (L 4” x 4” x ½”). Existem ainda, a cada painel, montantes inferiores em cantoneira simples (L 4” x 4” x ½”). Todas as ligações do </w:t>
@@ -607,7 +593,6 @@
           <w:bCs/>
           <w:sz w:val="24"/>
           <w:szCs w:val="24"/>
-          <w:highlight w:val="yellow"/>
           <w:lang w:val="pt-BR" w:eastAsia="pt-BR"/>
         </w:rPr>
         <w:t>contraventamento</w:t>
@@ -620,7 +605,6 @@
           <w:bCs/>
           <w:sz w:val="24"/>
           <w:szCs w:val="24"/>
-          <w:highlight w:val="yellow"/>
           <w:lang w:val="pt-BR" w:eastAsia="pt-BR"/>
         </w:rPr>
         <w:t xml:space="preserve"> são soldadas. Não existe sistema de </w:t>
@@ -633,7 +617,6 @@
           <w:bCs/>
           <w:sz w:val="24"/>
           <w:szCs w:val="24"/>
-          <w:highlight w:val="yellow"/>
           <w:lang w:val="pt-BR" w:eastAsia="pt-BR"/>
         </w:rPr>
         <w:t>contraventamento</w:t>
@@ -646,7 +629,6 @@
           <w:bCs/>
           <w:sz w:val="24"/>
           <w:szCs w:val="24"/>
-          <w:highlight w:val="yellow"/>
           <w:lang w:val="pt-BR" w:eastAsia="pt-BR"/>
         </w:rPr>
         <w:t xml:space="preserve"> vertical.</w:t>
@@ -664,7 +646,6 @@
           <w:bCs/>
           <w:sz w:val="24"/>
           <w:szCs w:val="24"/>
-          <w:highlight w:val="yellow"/>
           <w:lang w:val="pt-BR" w:eastAsia="pt-BR"/>
         </w:rPr>
       </w:pPr>
@@ -675,7 +656,6 @@
           <w:bCs/>
           <w:sz w:val="24"/>
           <w:szCs w:val="24"/>
-          <w:highlight w:val="yellow"/>
           <w:lang w:val="pt-BR" w:eastAsia="pt-BR"/>
         </w:rPr>
         <w:t>Os aparelhos de apoio, móveis sobre o Encontro 1 e fixos sobre o Encontro 2, são compostos por placas metálicas, apoiadas sobre as caixas de viga em concreto armado.</w:t>
@@ -693,7 +673,6 @@
           <w:bCs/>
           <w:sz w:val="24"/>
           <w:szCs w:val="24"/>
-          <w:highlight w:val="yellow"/>
           <w:lang w:val="pt-BR" w:eastAsia="pt-BR"/>
         </w:rPr>
       </w:pPr>
@@ -704,7 +683,6 @@
           <w:bCs/>
           <w:sz w:val="24"/>
           <w:szCs w:val="24"/>
-          <w:highlight w:val="yellow"/>
           <w:lang w:val="pt-BR" w:eastAsia="pt-BR"/>
         </w:rPr>
         <w:t>Toda a estrutura metálica possui pintura de proteção.</w:t>
@@ -722,7 +700,6 @@
           <w:bCs/>
           <w:sz w:val="24"/>
           <w:szCs w:val="24"/>
-          <w:highlight w:val="yellow"/>
           <w:lang w:val="pt-BR" w:eastAsia="pt-BR"/>
         </w:rPr>
       </w:pPr>
@@ -733,7 +710,6 @@
           <w:bCs/>
           <w:sz w:val="24"/>
           <w:szCs w:val="24"/>
-          <w:highlight w:val="yellow"/>
           <w:lang w:val="pt-BR" w:eastAsia="pt-BR"/>
         </w:rPr>
         <w:t>Não existem estruturas complementares, tais como passarela e guarda-corpo.</w:t>
@@ -751,7 +727,6 @@
           <w:bCs/>
           <w:sz w:val="24"/>
           <w:szCs w:val="24"/>
-          <w:highlight w:val="yellow"/>
           <w:lang w:val="pt-BR" w:eastAsia="pt-BR"/>
         </w:rPr>
       </w:pPr>
@@ -762,7 +737,6 @@
           <w:bCs/>
           <w:sz w:val="24"/>
           <w:szCs w:val="24"/>
-          <w:highlight w:val="yellow"/>
           <w:lang w:val="pt-BR" w:eastAsia="pt-BR"/>
         </w:rPr>
         <w:lastRenderedPageBreak/>
@@ -776,7 +750,6 @@
           <w:bCs/>
           <w:sz w:val="24"/>
           <w:szCs w:val="24"/>
-          <w:highlight w:val="yellow"/>
           <w:lang w:val="pt-BR" w:eastAsia="pt-BR"/>
         </w:rPr>
         <w:t>mesoestrutura</w:t>
@@ -789,7 +762,6 @@
           <w:bCs/>
           <w:sz w:val="24"/>
           <w:szCs w:val="24"/>
-          <w:highlight w:val="yellow"/>
           <w:lang w:val="pt-BR" w:eastAsia="pt-BR"/>
         </w:rPr>
         <w:t xml:space="preserve"> é formada por 2 encontros, com aterro compactado, contido por muros frontais e laterais construídos em alvenaria de pedra argamassada, com caixas de viga em concreto armado.</w:t>
@@ -807,7 +779,6 @@
           <w:bCs/>
           <w:sz w:val="24"/>
           <w:szCs w:val="24"/>
-          <w:highlight w:val="yellow"/>
           <w:lang w:val="pt-BR" w:eastAsia="pt-BR"/>
         </w:rPr>
       </w:pPr>
@@ -818,7 +789,6 @@
           <w:bCs/>
           <w:sz w:val="24"/>
           <w:szCs w:val="24"/>
-          <w:highlight w:val="yellow"/>
           <w:lang w:val="pt-BR" w:eastAsia="pt-BR"/>
         </w:rPr>
         <w:t>A seguir, tem-se uma representação esquemática, e imagens da OAE.</w:t>
@@ -851,11 +821,11 @@
         <w:pStyle w:val="Ttulo1"/>
         <w:ind w:left="0" w:firstLine="0"/>
       </w:pPr>
-      <w:bookmarkStart w:id="3" w:name="_Toc57218752"/>
+      <w:bookmarkStart w:id="2" w:name="_Toc57218752"/>
       <w:r>
         <w:t>INSPEÇÕES DE CAMPO</w:t>
       </w:r>
-      <w:bookmarkEnd w:id="3"/>
+      <w:bookmarkEnd w:id="2"/>
       <w:r>
         <w:t xml:space="preserve"> </w:t>
       </w:r>
@@ -865,15 +835,15 @@
         <w:pStyle w:val="SUBTITULO"/>
         <w:ind w:left="0" w:firstLine="0"/>
       </w:pPr>
-      <w:bookmarkStart w:id="4" w:name="_Toc46158016"/>
-      <w:bookmarkStart w:id="5" w:name="_Toc49429526"/>
-      <w:bookmarkStart w:id="6" w:name="_Toc57218753"/>
+      <w:bookmarkStart w:id="3" w:name="_Toc46158016"/>
+      <w:bookmarkStart w:id="4" w:name="_Toc49429526"/>
+      <w:bookmarkStart w:id="5" w:name="_Toc57218753"/>
       <w:r>
         <w:t>Anomalias e não conformidades</w:t>
       </w:r>
+      <w:bookmarkEnd w:id="3"/>
       <w:bookmarkEnd w:id="4"/>
       <w:bookmarkEnd w:id="5"/>
-      <w:bookmarkEnd w:id="6"/>
     </w:p>
     <w:p>
       <w:pPr>
@@ -886,7 +856,7 @@
           <w:szCs w:val="22"/>
         </w:rPr>
       </w:pPr>
-      <w:bookmarkStart w:id="7" w:name="_Hlk57188675"/>
+      <w:bookmarkStart w:id="6" w:name="_Hlk57188675"/>
       <w:r>
         <w:rPr>
           <w:rFonts w:ascii="Arial" w:hAnsi="Arial" w:cs="Arial"/>
@@ -896,17 +866,7 @@
         <w:t>As manifestações patológicas e não conformidades de maior relevância detectadas foram:</w:t>
       </w:r>
     </w:p>
-    <w:bookmarkEnd w:id="7"/>
-    <w:p>
-      <w:pPr>
-        <w:spacing w:before="120" w:after="120" w:line="360" w:lineRule="auto"/>
-        <w:jc w:val="both"/>
-        <w:rPr>
-          <w:rFonts w:ascii="Arial" w:hAnsi="Arial" w:cs="Arial"/>
-          <w:sz w:val="22"/>
-        </w:rPr>
-      </w:pPr>
-    </w:p>
+    <w:bookmarkEnd w:id="6"/>
     <w:p>
       <w:pPr>
         <w:suppressAutoHyphens/>
@@ -947,6 +907,7 @@
           <w:highlight w:val="yellow"/>
         </w:rPr>
       </w:pPr>
+      <w:proofErr w:type="gramStart"/>
       <w:r>
         <w:rPr>
           <w:rFonts w:ascii="Arial" w:hAnsi="Arial" w:cs="Arial"/>
@@ -954,28 +915,8 @@
           <w:sz w:val="22"/>
           <w:highlight w:val="yellow"/>
         </w:rPr>
-        <w:t>Inadequaç</w:t>
-      </w:r>
-      <w:r>
-        <w:rPr>
-          <w:rFonts w:ascii="Arial" w:hAnsi="Arial" w:cs="Arial"/>
-          <w:b/>
-          <w:sz w:val="22"/>
-          <w:highlight w:val="yellow"/>
-        </w:rPr>
-        <w:t xml:space="preserve">ões </w:t>
-      </w:r>
-      <w:proofErr w:type="spellStart"/>
-      <w:r>
-        <w:rPr>
-          <w:rFonts w:ascii="Arial" w:hAnsi="Arial" w:cs="Arial"/>
-          <w:b/>
-          <w:sz w:val="22"/>
-          <w:highlight w:val="yellow"/>
-        </w:rPr>
-        <w:t>contraventamento</w:t>
-      </w:r>
-      <w:proofErr w:type="spellEnd"/>
+        <w:t xml:space="preserve"/>
+      </w:r>
     </w:p>
     <w:p>
       <w:pPr>
@@ -993,25 +934,7 @@
           <w:sz w:val="22"/>
           <w:highlight w:val="yellow"/>
         </w:rPr>
-        <w:t xml:space="preserve">Os </w:t>
-      </w:r>
-      <w:proofErr w:type="spellStart"/>
-      <w:r>
-        <w:rPr>
-          <w:rFonts w:ascii="Arial" w:hAnsi="Arial" w:cs="Arial"/>
-          <w:sz w:val="22"/>
-          <w:highlight w:val="yellow"/>
-        </w:rPr>
-        <w:t>contraventamentos</w:t>
-      </w:r>
-      <w:proofErr w:type="spellEnd"/>
-      <w:r>
-        <w:rPr>
-          <w:rFonts w:ascii="Arial" w:hAnsi="Arial" w:cs="Arial"/>
-          <w:sz w:val="22"/>
-          <w:highlight w:val="yellow"/>
-        </w:rPr>
-        <w:t xml:space="preserve"> possuem configurações e características não recomendadas, como indicado a seguir.</w:t>
+        <w:t xml:space="preserve"/>
       </w:r>
     </w:p>
     <w:p>
@@ -1029,124 +952,88 @@
           <w:sz w:val="22"/>
           <w:highlight w:val="yellow"/>
         </w:rPr>
-        <w:t xml:space="preserve">As diagonais do </w:t>
-      </w:r>
-      <w:proofErr w:type="spellStart"/>
+        <w:t xml:space="preserve">Classificação: anomalia de </w:t>
+      </w:r>
       <w:r>
         <w:rPr>
           <w:rFonts w:ascii="Arial" w:hAnsi="Arial" w:cs="Arial"/>
           <w:sz w:val="22"/>
           <w:highlight w:val="yellow"/>
         </w:rPr>
-        <w:t>contraventamento</w:t>
-      </w:r>
-      <w:proofErr w:type="spellEnd"/>
+        <w:t xml:space="preserve">severidade </w:t>
+      </w:r>
+      <w:proofErr w:type="gramStart"/>
       <w:r>
         <w:rPr>
           <w:rFonts w:ascii="Arial" w:hAnsi="Arial" w:cs="Arial"/>
           <w:sz w:val="22"/>
           <w:highlight w:val="yellow"/>
         </w:rPr>
-        <w:t xml:space="preserve"> horizontal possuem índice de </w:t>
-      </w:r>
-      <w:proofErr w:type="spellStart"/>
+        <w:t xml:space="preserve"/>
+      </w:r>
       <w:r>
         <w:rPr>
           <w:rFonts w:ascii="Arial" w:hAnsi="Arial" w:cs="Arial"/>
           <w:sz w:val="22"/>
           <w:highlight w:val="yellow"/>
         </w:rPr>
-        <w:t>esbeltez</w:t>
-      </w:r>
-      <w:proofErr w:type="spellEnd"/>
+        <w:t xml:space="preserve"> </w:t>
+      </w:r>
       <w:r>
         <w:rPr>
           <w:rFonts w:ascii="Arial" w:hAnsi="Arial" w:cs="Arial"/>
           <w:sz w:val="22"/>
           <w:highlight w:val="yellow"/>
         </w:rPr>
-        <w:t xml:space="preserve"> superior ao recomendado para esses elementos. Além disso não existe um sistema efetivo de </w:t>
-      </w:r>
-      <w:proofErr w:type="spellStart"/>
+        <w:t>(durabilidade)</w:t>
+      </w:r>
       <w:r>
         <w:rPr>
           <w:rFonts w:ascii="Arial" w:hAnsi="Arial" w:cs="Arial"/>
           <w:sz w:val="22"/>
           <w:highlight w:val="yellow"/>
         </w:rPr>
-        <w:t>contraventamento</w:t>
-      </w:r>
-      <w:proofErr w:type="spellEnd"/>
+        <w:t xml:space="preserve"> </w:t>
+      </w:r>
       <w:r>
         <w:rPr>
           <w:rFonts w:ascii="Arial" w:hAnsi="Arial" w:cs="Arial"/>
           <w:sz w:val="22"/>
           <w:highlight w:val="yellow"/>
         </w:rPr>
-        <w:t xml:space="preserve"> no nível superior das vigas, o que é mais adequado. Ainda, o </w:t>
-      </w:r>
-      <w:proofErr w:type="spellStart"/>
+        <w:t xml:space="preserve">anomalia de severidade </w:t>
+      </w:r>
       <w:r>
         <w:rPr>
           <w:rFonts w:ascii="Arial" w:hAnsi="Arial" w:cs="Arial"/>
           <w:sz w:val="22"/>
           <w:highlight w:val="yellow"/>
         </w:rPr>
-        <w:t>contraventamento</w:t>
-      </w:r>
-      <w:proofErr w:type="spellEnd"/>
+        <w:t xml:space="preserve"/>
+      </w:r>
       <w:r>
         <w:rPr>
           <w:rFonts w:ascii="Arial" w:hAnsi="Arial" w:cs="Arial"/>
           <w:sz w:val="22"/>
           <w:highlight w:val="yellow"/>
         </w:rPr>
-        <w:t xml:space="preserve"> possui ligações que não respeitam a recomendação mínima de 3 conectores.</w:t>
-      </w:r>
-    </w:p>
-    <w:p>
-      <w:pPr>
-        <w:spacing w:before="120" w:after="120" w:line="360" w:lineRule="auto"/>
-        <w:jc w:val="both"/>
+        <w:t xml:space="preserve"> (</w:t>
+      </w:r>
+      <w:r>
         <w:rPr>
           <w:rFonts w:ascii="Arial" w:hAnsi="Arial" w:cs="Arial"/>
           <w:sz w:val="22"/>
           <w:highlight w:val="yellow"/>
         </w:rPr>
-      </w:pPr>
+        <w:t>estrutural)</w:t>
+      </w:r>
       <w:r>
         <w:rPr>
           <w:rFonts w:ascii="Arial" w:hAnsi="Arial" w:cs="Arial"/>
           <w:sz w:val="22"/>
           <w:highlight w:val="yellow"/>
         </w:rPr>
-        <w:t>Essas condições não representam risco à segurança da operação ferroviária. Trata-se, portanto, de uma observação em caráter preventivo</w:t>
-      </w:r>
-      <w:r>
-        <w:rPr>
-          <w:rFonts w:ascii="Arial" w:hAnsi="Arial" w:cs="Arial"/>
-          <w:sz w:val="22"/>
-          <w:highlight w:val="yellow"/>
-        </w:rPr>
         <w:t>.</w:t>
-      </w:r>
-    </w:p>
-    <w:p>
-      <w:pPr>
-        <w:spacing w:before="120" w:after="120" w:line="360" w:lineRule="auto"/>
-        <w:jc w:val="both"/>
-        <w:rPr>
-          <w:rFonts w:ascii="Arial" w:hAnsi="Arial" w:cs="Arial"/>
-          <w:sz w:val="22"/>
-        </w:rPr>
-      </w:pPr>
-      <w:r>
-        <w:rPr>
-          <w:rFonts w:ascii="Arial" w:hAnsi="Arial" w:cs="Arial"/>
-          <w:sz w:val="22"/>
-          <w:highlight w:val="yellow"/>
-        </w:rPr>
-        <w:t>Classificação: anomalia de severidade 4 (durabilidade).</w:t>
       </w:r>
     </w:p>
     <w:p>
@@ -1172,7 +1059,7 @@
           <w:sz w:val="22"/>
           <w:highlight w:val="yellow"/>
         </w:rPr>
-        <w:t>Deformações excessivas</w:t>
+        <w:t xml:space="preserve"/>
       </w:r>
     </w:p>
     <w:p>
@@ -1182,6 +1069,7 @@
         <w:rPr>
           <w:rFonts w:ascii="Arial" w:hAnsi="Arial" w:cs="Arial"/>
           <w:sz w:val="22"/>
+          <w:highlight w:val="yellow"/>
         </w:rPr>
       </w:pPr>
       <w:r>
@@ -1190,7 +1078,81 @@
           <w:sz w:val="22"/>
           <w:highlight w:val="yellow"/>
         </w:rPr>
-        <w:t>Classificação: anomalia de severidade 4 (durabilidade).</w:t>
+        <w:t xml:space="preserve"/>
+      </w:r>
+    </w:p>
+    <w:p>
+      <w:pPr>
+        <w:spacing w:before="120" w:after="120" w:line="360" w:lineRule="auto"/>
+        <w:jc w:val="both"/>
+        <w:rPr>
+          <w:rFonts w:ascii="Arial" w:hAnsi="Arial" w:cs="Arial"/>
+          <w:sz w:val="22"/>
+        </w:rPr>
+      </w:pPr>
+      <w:r>
+        <w:rPr>
+          <w:rFonts w:ascii="Arial" w:hAnsi="Arial" w:cs="Arial"/>
+          <w:sz w:val="22"/>
+          <w:highlight w:val="yellow"/>
+        </w:rPr>
+        <w:t xml:space="preserve">Classificação: </w:t>
+      </w:r>
+      <w:r>
+        <w:rPr>
+          <w:rFonts w:ascii="Arial" w:hAnsi="Arial" w:cs="Arial"/>
+          <w:sz w:val="22"/>
+          <w:highlight w:val="yellow"/>
+        </w:rPr>
+        <w:t xml:space="preserve">anomalia de severidade </w:t>
+      </w:r>
+      <w:r>
+        <w:rPr>
+          <w:rFonts w:ascii="Arial" w:hAnsi="Arial" w:cs="Arial"/>
+          <w:sz w:val="22"/>
+          <w:highlight w:val="yellow"/>
+        </w:rPr>
+        <w:t xml:space="preserve"> (durabilidade) </w:t>
+      </w:r>
+      <w:r>
+        <w:rPr>
+          <w:rFonts w:ascii="Arial" w:hAnsi="Arial" w:cs="Arial"/>
+          <w:sz w:val="22"/>
+          <w:highlight w:val="yellow"/>
+        </w:rPr>
+        <w:t xml:space="preserve">anomalia de severidade </w:t>
+      </w:r>
+      <w:r>
+        <w:rPr>
+          <w:rFonts w:ascii="Arial" w:hAnsi="Arial" w:cs="Arial"/>
+          <w:sz w:val="22"/>
+          <w:highlight w:val="yellow"/>
+        </w:rPr>
+        <w:t xml:space="preserve"/>
+      </w:r>
+      <w:r>
+        <w:rPr>
+          <w:rFonts w:ascii="Arial" w:hAnsi="Arial" w:cs="Arial"/>
+          <w:sz w:val="22"/>
+          <w:highlight w:val="yellow"/>
+        </w:rPr>
+        <w:t xml:space="preserve"> (</w:t>
+      </w:r>
+      <w:r>
+        <w:rPr>
+          <w:rFonts w:ascii="Arial" w:hAnsi="Arial" w:cs="Arial"/>
+          <w:sz w:val="22"/>
+          <w:highlight w:val="yellow"/>
+        </w:rPr>
+        <w:t>estrutural</w:t>
+      </w:r>
+      <w:r>
+        <w:rPr>
+          <w:rFonts w:ascii="Arial" w:hAnsi="Arial" w:cs="Arial"/>
+          <w:sz w:val="22"/>
+          <w:highlight w:val="yellow"/>
+        </w:rPr>
+        <w:t>).</w:t>
       </w:r>
     </w:p>
     <w:p>
@@ -1216,7 +1178,16 @@
           <w:sz w:val="22"/>
           <w:highlight w:val="yellow"/>
         </w:rPr>
-        <w:t>Corrosão média</w:t>
+        <w:t xml:space="preserve"/>
+      </w:r>
+      <w:r>
+        <w:rPr>
+          <w:rFonts w:ascii="Arial" w:hAnsi="Arial" w:cs="Arial"/>
+          <w:b/>
+          <w:sz w:val="22"/>
+          <w:highlight w:val="yellow"/>
+        </w:rPr>
+        <w:t xml:space="preserve"> </w:t>
       </w:r>
     </w:p>
     <w:p>
@@ -1226,6 +1197,7 @@
         <w:rPr>
           <w:rFonts w:ascii="Arial" w:hAnsi="Arial" w:cs="Arial"/>
           <w:sz w:val="22"/>
+          <w:highlight w:val="yellow"/>
         </w:rPr>
       </w:pPr>
       <w:r>
@@ -1234,124 +1206,73 @@
           <w:sz w:val="22"/>
           <w:highlight w:val="yellow"/>
         </w:rPr>
-        <w:t xml:space="preserve">Classificação: anomalia de severidade </w:t>
-      </w:r>
-      <w:r>
-        <w:rPr>
-          <w:rFonts w:ascii="Arial" w:hAnsi="Arial" w:cs="Arial"/>
-          <w:sz w:val="22"/>
-          <w:highlight w:val="yellow"/>
-        </w:rPr>
-        <w:t>2/3/4</w:t>
-      </w:r>
-      <w:r>
-        <w:rPr>
-          <w:rFonts w:ascii="Arial" w:hAnsi="Arial" w:cs="Arial"/>
-          <w:sz w:val="22"/>
-          <w:highlight w:val="yellow"/>
-        </w:rPr>
-        <w:t xml:space="preserve"> (</w:t>
-      </w:r>
-      <w:r>
-        <w:rPr>
-          <w:rFonts w:ascii="Arial" w:hAnsi="Arial" w:cs="Arial"/>
-          <w:sz w:val="22"/>
-          <w:highlight w:val="yellow"/>
-        </w:rPr>
-        <w:t>estrutural</w:t>
-      </w:r>
-      <w:r>
-        <w:rPr>
-          <w:rFonts w:ascii="Arial" w:hAnsi="Arial" w:cs="Arial"/>
-          <w:sz w:val="22"/>
-          <w:highlight w:val="yellow"/>
-        </w:rPr>
-        <w:t>).</w:t>
+        <w:t xml:space="preserve"/>
       </w:r>
     </w:p>
     <w:p>
       <w:pPr>
-        <w:pStyle w:val="PargrafodaLista"/>
-        <w:numPr>
-          <w:ilvl w:val="0"/>
-          <w:numId w:val="4"/>
-        </w:numPr>
         <w:spacing w:before="120" w:after="120" w:line="360" w:lineRule="auto"/>
         <w:jc w:val="both"/>
         <w:rPr>
           <w:rFonts w:ascii="Arial" w:hAnsi="Arial" w:cs="Arial"/>
-          <w:b/>
           <w:sz w:val="22"/>
-          <w:highlight w:val="yellow"/>
-        </w:rPr>
-      </w:pPr>
-      <w:r>
-        <w:rPr>
-          <w:rFonts w:ascii="Arial" w:hAnsi="Arial" w:cs="Arial"/>
-          <w:b/>
+        </w:rPr>
+      </w:pPr>
+      <w:r>
+        <w:rPr>
+          <w:rFonts w:ascii="Arial" w:hAnsi="Arial" w:cs="Arial"/>
           <w:sz w:val="22"/>
           <w:highlight w:val="yellow"/>
         </w:rPr>
-        <w:t xml:space="preserve">Sujeira vegetação </w:t>
-      </w:r>
-    </w:p>
-    <w:p>
-      <w:pPr>
-        <w:pStyle w:val="PargrafodaLista"/>
-        <w:spacing w:before="120" w:after="120" w:line="360" w:lineRule="auto"/>
-        <w:ind w:left="0"/>
-        <w:jc w:val="both"/>
+        <w:t xml:space="preserve">Classificação: anomalia de severidade </w:t>
+      </w:r>
+      <w:r>
         <w:rPr>
           <w:rFonts w:ascii="Arial" w:hAnsi="Arial" w:cs="Arial"/>
           <w:sz w:val="22"/>
           <w:highlight w:val="yellow"/>
         </w:rPr>
-      </w:pPr>
+        <w:t xml:space="preserve"/>
+      </w:r>
       <w:r>
         <w:rPr>
           <w:rFonts w:ascii="Arial" w:hAnsi="Arial" w:cs="Arial"/>
           <w:sz w:val="22"/>
           <w:highlight w:val="yellow"/>
         </w:rPr>
-        <w:t>É possível observar vegetação e sujeira depositada sobre a estrutura metálica.</w:t>
-      </w:r>
-    </w:p>
-    <w:p>
-      <w:pPr>
-        <w:spacing w:before="120" w:after="120" w:line="360" w:lineRule="auto"/>
-        <w:jc w:val="both"/>
+        <w:t xml:space="preserve"> </w:t>
+      </w:r>
+      <w:r>
         <w:rPr>
           <w:rFonts w:ascii="Arial" w:hAnsi="Arial" w:cs="Arial"/>
           <w:sz w:val="22"/>
           <w:highlight w:val="yellow"/>
         </w:rPr>
-      </w:pPr>
+        <w:t>(durabilidade)</w:t>
+      </w:r>
       <w:r>
         <w:rPr>
           <w:rFonts w:ascii="Arial" w:hAnsi="Arial" w:cs="Arial"/>
           <w:sz w:val="22"/>
           <w:highlight w:val="yellow"/>
         </w:rPr>
-        <w:lastRenderedPageBreak/>
-        <w:t>Principalmente nas cordas inferiores, a sujeira obstrui a drenagem e gera acúmulo de água, sendo necessário realizar limpeza para melhorar as condições para durabilidade.</w:t>
-      </w:r>
-    </w:p>
-    <w:p>
-      <w:pPr>
-        <w:spacing w:before="120" w:after="120" w:line="360" w:lineRule="auto"/>
-        <w:jc w:val="both"/>
+        <w:t xml:space="preserve"> </w:t>
+      </w:r>
+      <w:r>
         <w:rPr>
           <w:rFonts w:ascii="Arial" w:hAnsi="Arial" w:cs="Arial"/>
           <w:sz w:val="22"/>
-        </w:rPr>
-      </w:pPr>
+          <w:highlight w:val="yellow"/>
+        </w:rPr>
+        <w:t xml:space="preserve">anomalia de severidade </w:t>
+      </w:r>
       <w:r>
         <w:rPr>
           <w:rFonts w:ascii="Arial" w:hAnsi="Arial" w:cs="Arial"/>
           <w:sz w:val="22"/>
           <w:highlight w:val="yellow"/>
         </w:rPr>
-        <w:t xml:space="preserve">Classificação: anomalia de severidade </w:t>
+        <w:t xml:space="preserve"/>
       </w:r>
       <w:r>
         <w:rPr>
@@ -1359,7 +1280,7 @@
           <w:sz w:val="22"/>
           <w:highlight w:val="yellow"/>
         </w:rPr>
-        <w:t>1/2/3</w:t>
+        <w:t xml:space="preserve"> (</w:t>
       </w:r>
       <w:r>
         <w:rPr>
@@ -1367,7 +1288,15 @@
           <w:sz w:val="22"/>
           <w:highlight w:val="yellow"/>
         </w:rPr>
-        <w:t xml:space="preserve"> (durabilidade).</w:t>
+        <w:t>estrutural)</w:t>
+      </w:r>
+      <w:r>
+        <w:rPr>
+          <w:rFonts w:ascii="Arial" w:hAnsi="Arial" w:cs="Arial"/>
+          <w:sz w:val="22"/>
+          <w:highlight w:val="yellow"/>
+        </w:rPr>
+        <w:t>.</w:t>
       </w:r>
     </w:p>
     <w:p>
@@ -1396,37 +1325,7 @@
           <w:szCs w:val="22"/>
           <w:highlight w:val="yellow"/>
         </w:rPr>
-        <w:t>D</w:t>
-      </w:r>
-      <w:r>
-        <w:rPr>
-          <w:rFonts w:ascii="Arial" w:hAnsi="Arial" w:cs="Arial"/>
-          <w:b/>
-          <w:sz w:val="22"/>
-          <w:szCs w:val="22"/>
-          <w:highlight w:val="yellow"/>
-        </w:rPr>
-        <w:t>esgast</w:t>
-      </w:r>
-      <w:r>
-        <w:rPr>
-          <w:rFonts w:ascii="Arial" w:hAnsi="Arial" w:cs="Arial"/>
-          <w:b/>
-          <w:sz w:val="22"/>
-          <w:szCs w:val="22"/>
-          <w:highlight w:val="yellow"/>
-        </w:rPr>
-        <w:t xml:space="preserve">e pintura </w:t>
-      </w:r>
-      <w:r>
-        <w:rPr>
-          <w:rFonts w:ascii="Arial" w:hAnsi="Arial" w:cs="Arial"/>
-          <w:b/>
-          <w:sz w:val="22"/>
-          <w:szCs w:val="22"/>
-          <w:highlight w:val="yellow"/>
-        </w:rPr>
-        <w:t>corrosão</w:t>
+        <w:t xml:space="preserve"/>
       </w:r>
     </w:p>
     <w:p>
@@ -1448,7 +1347,7 @@
           <w:szCs w:val="22"/>
           <w:highlight w:val="yellow"/>
         </w:rPr>
-        <w:t>A pintura da ponte encontra-se desgastada, e são observadas regiões de corrosão. É necessária a renovação do sistema de pintura de toda a estrutura metálica.</w:t>
+        <w:t xml:space="preserve"/>
       </w:r>
     </w:p>
     <w:p>
@@ -1474,7 +1373,7 @@
           <w:sz w:val="22"/>
           <w:highlight w:val="yellow"/>
         </w:rPr>
-        <w:t>1/2/3/4</w:t>
+        <w:t xml:space="preserve"> </w:t>
       </w:r>
       <w:r>
         <w:rPr>
@@ -1482,7 +1381,7 @@
           <w:sz w:val="22"/>
           <w:highlight w:val="yellow"/>
         </w:rPr>
-        <w:t xml:space="preserve"> (</w:t>
+        <w:t>(</w:t>
       </w:r>
       <w:r>
         <w:rPr>
@@ -1490,15 +1389,448 @@
           <w:sz w:val="22"/>
           <w:highlight w:val="yellow"/>
         </w:rPr>
-        <w:t>durabilidade) e anomalia de severidade 4 (estrutural)</w:t>
+        <w:t xml:space="preserve">durabilidade) </w:t>
       </w:r>
       <w:r>
         <w:rPr>
           <w:rFonts w:ascii="Arial" w:hAnsi="Arial" w:cs="Arial"/>
           <w:sz w:val="22"/>
+          <w:highlight w:val="yellow"/>
+        </w:rPr>
+        <w:t xml:space="preserve">anomalia de severidade </w:t>
+      </w:r>
+      <w:r>
+        <w:rPr>
+          <w:rFonts w:ascii="Arial" w:hAnsi="Arial" w:cs="Arial"/>
+          <w:sz w:val="22"/>
+          <w:highlight w:val="yellow"/>
+        </w:rPr>
+        <w:t xml:space="preserve"/>
+      </w:r>
+      <w:r>
+        <w:rPr>
+          <w:rFonts w:ascii="Arial" w:hAnsi="Arial" w:cs="Arial"/>
+          <w:sz w:val="22"/>
+          <w:highlight w:val="yellow"/>
+        </w:rPr>
+        <w:t xml:space="preserve"> (estrutural)</w:t>
+      </w:r>
+      <w:r>
+        <w:rPr>
+          <w:rFonts w:ascii="Arial" w:hAnsi="Arial" w:cs="Arial"/>
+          <w:sz w:val="22"/>
         </w:rPr>
         <w:t>.</w:t>
       </w:r>
+    </w:p>
+    <w:p>
+      <w:pPr>
+        <w:spacing w:before="120" w:after="120" w:line="360" w:lineRule="auto"/>
+        <w:jc w:val="both"/>
+        <w:rPr>
+          <w:rFonts w:ascii="Arial" w:hAnsi="Arial" w:cs="Arial"/>
+          <w:sz w:val="22"/>
+        </w:rPr>
+      </w:pPr>
+    </w:p>
+    <w:p>
+      <w:pPr>
+        <w:rPr>
+          <w:highlight w:val="yellow"/>
+        </w:rPr>
+      </w:pPr>
+      <w:bookmarkStart w:id="8" w:name="_Hlk101256647"/>
+      <w:bookmarkStart w:id="9" w:name="_Hlk66443165"/>
+    </w:p>
+    <w:p>
+      <w:pPr>
+        <w:pStyle w:val="Ttulo1"/>
+        <w:ind w:left="0" w:firstLine="0"/>
+      </w:pPr>
+      <w:r>
+        <w:t>DIAGNÓSTICO E TERAPIAS RECOMENDADAS</w:t>
+      </w:r>
+    </w:p>
+    <w:p>
+      <w:pPr>
+        <w:pStyle w:val="SUBTITULO"/>
+        <w:ind w:left="0" w:firstLine="0"/>
+      </w:pPr>
+      <w:r>
+        <w:t>Análise Geral</w:t>
+      </w:r>
+    </w:p>
+    <w:p>
+      <w:pPr>
+        <w:pStyle w:val="TextoRelatrio"/>
+        <w:rPr>
+          <w:rFonts w:eastAsia="Calibri"/>
+          <w:sz w:val="24"/>
+          <w:szCs w:val="24"/>
+          <w:highlight w:val="yellow"/>
+          <w:u w:val="single"/>
+        </w:rPr>
+      </w:pPr>
+      <w:bookmarkStart w:id="10" w:name="_Hlk100562706"/>
+      <w:bookmarkEnd w:id="8"/>
+      <w:r>
+        <w:rPr>
+          <w:rFonts w:eastAsia="Calibri"/>
+          <w:sz w:val="24"/>
+          <w:szCs w:val="24"/>
+          <w:highlight w:val="yellow"/>
+          <w:u w:val="single"/>
+        </w:rPr>
+        <w:t>Estrutura metálica:</w:t>
+      </w:r>
+    </w:p>
+    <w:p>
+      <w:pPr>
+        <w:pStyle w:val="TextoRelatrio"/>
+        <w:rPr>
+          <w:rFonts w:eastAsia="Calibri"/>
+          <w:sz w:val="24"/>
+          <w:szCs w:val="24"/>
+          <w:highlight w:val="yellow"/>
+        </w:rPr>
+      </w:pPr>
+      <w:r>
+        <w:rPr>
+          <w:rFonts w:eastAsia="Calibri"/>
+          <w:sz w:val="24"/>
+          <w:szCs w:val="24"/>
+          <w:highlight w:val="yellow"/>
+        </w:rPr>
+        <w:t xml:space="preserve">.</w:t>
+      </w:r>
+    </w:p>
+    <w:p>
+      <w:pPr>
+        <w:pStyle w:val="TextoRelatrio"/>
+        <w:rPr>
+          <w:rFonts w:eastAsia="Calibri"/>
+          <w:sz w:val="24"/>
+          <w:szCs w:val="24"/>
+          <w:highlight w:val="yellow"/>
+        </w:rPr>
+      </w:pPr>
+      <w:r>
+        <w:rPr>
+          <w:rFonts w:eastAsia="Calibri"/>
+          <w:sz w:val="24"/>
+          <w:szCs w:val="24"/>
+          <w:highlight w:val="yellow"/>
+        </w:rPr>
+        <w:t xml:space="preserve">.</w:t>
+      </w:r>
+    </w:p>
+    <w:p>
+      <w:pPr>
+        <w:pStyle w:val="TextoRelatrio"/>
+        <w:rPr>
+          <w:rFonts w:eastAsia="Calibri"/>
+          <w:sz w:val="24"/>
+          <w:szCs w:val="24"/>
+          <w:highlight w:val="yellow"/>
+        </w:rPr>
+      </w:pPr>
+      <w:r>
+        <w:rPr>
+          <w:rFonts w:eastAsia="Calibri"/>
+          <w:sz w:val="24"/>
+          <w:szCs w:val="24"/>
+          <w:highlight w:val="yellow"/>
+        </w:rPr>
+        <w:t xml:space="preserve"/>
+      </w:r>
+      <w:r>
+        <w:rPr>
+          <w:rFonts w:eastAsia="Calibri"/>
+          <w:sz w:val="24"/>
+          <w:szCs w:val="24"/>
+          <w:highlight w:val="yellow"/>
+        </w:rPr>
+        <w:t>.</w:t>
+      </w:r>
+    </w:p>
+    <w:p>
+      <w:pPr>
+        <w:pStyle w:val="TextoRelatrio"/>
+        <w:rPr>
+          <w:sz w:val="24"/>
+          <w:szCs w:val="24"/>
+          <w:highlight w:val="yellow"/>
+        </w:rPr>
+      </w:pPr>
+      <w:r>
+        <w:rPr>
+          <w:rFonts w:eastAsia="Calibri"/>
+          <w:sz w:val="24"/>
+          <w:szCs w:val="24"/>
+          <w:highlight w:val="yellow"/>
+        </w:rPr>
+        <w:t xml:space="preserve"/>
+      </w:r>
+      <w:r>
+        <w:rPr>
+          <w:sz w:val="24"/>
+          <w:szCs w:val="24"/>
+          <w:highlight w:val="yellow"/>
+        </w:rPr>
+        <w:t>.</w:t>
+      </w:r>
+    </w:p>
+    <w:p>
+      <w:pPr>
+        <w:rPr>
+          <w:highlight w:val="yellow"/>
+        </w:rPr>
+      </w:pPr>
+      <w:bookmarkStart w:id="11" w:name="_Hlk130472490"/>
+      <w:bookmarkEnd w:id="9"/>
+      <w:bookmarkEnd w:id="10"/>
+    </w:p>
+    <w:p>
+      <w:pPr>
+        <w:pStyle w:val="SUBTITULO"/>
+        <w:ind w:left="0" w:firstLine="0"/>
+      </w:pPr>
+      <w:r>
+        <w:t>Conclusões e recomendações</w:t>
+      </w:r>
+    </w:p>
+    <w:p>
+      <w:pPr>
+        <w:pStyle w:val="TextoRelatrio"/>
+        <w:rPr>
+          <w:b/>
+          <w:kern w:val="32"/>
+          <w:sz w:val="24"/>
+          <w:szCs w:val="24"/>
+          <w:highlight w:val="yellow"/>
+        </w:rPr>
+      </w:pPr>
+      <w:bookmarkStart w:id="12" w:name="_Hlk130387795"/>
+      <w:bookmarkStart w:id="13" w:name="_Hlk72252189"/>
+      <w:r>
+        <w:rPr>
+          <w:rFonts w:eastAsia="Calibri"/>
+          <w:sz w:val="24"/>
+          <w:szCs w:val="24"/>
+          <w:highlight w:val="yellow"/>
+        </w:rPr>
+        <w:t xml:space="preserve"> </w:t>
+      </w:r>
+      <w:bookmarkEnd w:id="12"/>
+      <w:bookmarkEnd w:id="13"/>
+      <w:r>
+        <w:rPr>
+          <w:b/>
+          <w:kern w:val="32"/>
+          <w:sz w:val="24"/>
+          <w:szCs w:val="24"/>
+          <w:highlight w:val="yellow"/>
+        </w:rPr>
+        <w:t>Manutenção corretiva:</w:t>
+      </w:r>
+    </w:p>
+    <w:p>
+      <w:pPr>
+        <w:pStyle w:val="TextoRelatrio"/>
+        <w:rPr>
+          <w:rFonts w:eastAsia="Calibri"/>
+          <w:sz w:val="24"/>
+          <w:szCs w:val="24"/>
+          <w:highlight w:val="yellow"/>
+        </w:rPr>
+      </w:pPr>
+      <w:r>
+        <w:rPr>
+          <w:rFonts w:eastAsia="Calibri"/>
+          <w:sz w:val="24"/>
+          <w:szCs w:val="24"/>
+          <w:highlight w:val="yellow"/>
+        </w:rPr>
+        <w:t xml:space="preserve"/>
+      </w:r>
+      <w:r>
+        <w:rPr>
+          <w:rFonts w:eastAsia="Calibri"/>
+          <w:sz w:val="24"/>
+          <w:szCs w:val="24"/>
+          <w:highlight w:val="yellow"/>
+        </w:rPr>
+        <w:t>.</w:t>
+      </w:r>
+    </w:p>
+    <w:p>
+      <w:pPr>
+        <w:pStyle w:val="TextoRelatrio"/>
+        <w:rPr>
+          <w:rFonts w:eastAsia="Calibri"/>
+          <w:sz w:val="24"/>
+          <w:szCs w:val="24"/>
+          <w:highlight w:val="yellow"/>
+        </w:rPr>
+      </w:pPr>
+      <w:r>
+        <w:rPr>
+          <w:rFonts w:eastAsia="Calibri"/>
+          <w:sz w:val="24"/>
+          <w:szCs w:val="24"/>
+          <w:highlight w:val="yellow"/>
+        </w:rPr>
+        <w:t xml:space="preserve"/>
+      </w:r>
+      <w:r>
+        <w:rPr>
+          <w:rFonts w:eastAsia="Calibri"/>
+          <w:sz w:val="24"/>
+          <w:szCs w:val="24"/>
+          <w:highlight w:val="yellow"/>
+        </w:rPr>
+        <w:t>.</w:t>
+      </w:r>
+    </w:p>
+    <w:p>
+      <w:pPr>
+        <w:pStyle w:val="TextoRelatrio"/>
+        <w:rPr>
+          <w:rFonts w:eastAsia="Calibri"/>
+          <w:sz w:val="24"/>
+          <w:szCs w:val="24"/>
+          <w:highlight w:val="yellow"/>
+        </w:rPr>
+      </w:pPr>
+    </w:p>
+    <w:p>
+      <w:pPr>
+        <w:pStyle w:val="TextoRelatrio"/>
+        <w:rPr>
+          <w:b/>
+          <w:kern w:val="32"/>
+          <w:sz w:val="24"/>
+          <w:szCs w:val="24"/>
+          <w:highlight w:val="yellow"/>
+        </w:rPr>
+      </w:pPr>
+      <w:r>
+        <w:rPr>
+          <w:b/>
+          <w:kern w:val="32"/>
+          <w:sz w:val="24"/>
+          <w:szCs w:val="24"/>
+          <w:highlight w:val="yellow"/>
+        </w:rPr>
+        <w:t>Manutenção preventiva:</w:t>
+      </w:r>
+    </w:p>
+    <w:bookmarkEnd w:id="11"/>
+    <w:p>
+      <w:pPr>
+        <w:pStyle w:val="TextoRelatrio"/>
+        <w:rPr>
+          <w:rFonts w:eastAsia="Calibri"/>
+          <w:sz w:val="24"/>
+          <w:szCs w:val="24"/>
+          <w:highlight w:val="yellow"/>
+        </w:rPr>
+      </w:pPr>
+      <w:r>
+        <w:rPr>
+          <w:rFonts w:eastAsia="Calibri"/>
+          <w:sz w:val="24"/>
+          <w:szCs w:val="24"/>
+          <w:highlight w:val="yellow"/>
+        </w:rPr>
+        <w:t xml:space="preserve"/>
+      </w:r>
+      <w:r>
+        <w:rPr>
+          <w:rFonts w:eastAsia="Calibri"/>
+          <w:sz w:val="24"/>
+          <w:szCs w:val="24"/>
+          <w:highlight w:val="yellow"/>
+        </w:rPr>
+        <w:t>.</w:t>
+      </w:r>
+    </w:p>
+    <w:p>
+      <w:pPr>
+        <w:pStyle w:val="TextoRelatrio"/>
+        <w:rPr>
+          <w:rFonts w:eastAsia="Calibri"/>
+          <w:sz w:val="24"/>
+          <w:szCs w:val="24"/>
+          <w:highlight w:val="yellow"/>
+        </w:rPr>
+      </w:pPr>
+      <w:r>
+        <w:rPr>
+          <w:rFonts w:eastAsia="Calibri"/>
+          <w:sz w:val="24"/>
+          <w:szCs w:val="24"/>
+          <w:highlight w:val="yellow"/>
+        </w:rPr>
+        <w:t xml:space="preserve"/>
+      </w:r>
+      <w:r>
+        <w:rPr>
+          <w:rFonts w:eastAsia="Calibri"/>
+          <w:sz w:val="24"/>
+          <w:szCs w:val="24"/>
+          <w:highlight w:val="yellow"/>
+        </w:rPr>
+        <w:t>.</w:t>
+      </w:r>
+    </w:p>
+    <w:p>
+      <w:pPr>
+        <w:pStyle w:val="TextoRelatrio"/>
+        <w:rPr>
+          <w:rFonts w:eastAsia="Calibri"/>
+          <w:sz w:val="24"/>
+          <w:szCs w:val="24"/>
+          <w:highlight w:val="yellow"/>
+        </w:rPr>
+      </w:pPr>
+      <w:r>
+        <w:rPr>
+          <w:rFonts w:eastAsia="Calibri"/>
+          <w:sz w:val="24"/>
+          <w:szCs w:val="24"/>
+          <w:highlight w:val="yellow"/>
+        </w:rPr>
+        <w:t xml:space="preserve"/>
+      </w:r>
+      <w:r>
+        <w:rPr>
+          <w:rFonts w:eastAsia="Calibri"/>
+          <w:sz w:val="24"/>
+          <w:szCs w:val="24"/>
+          <w:highlight w:val="yellow"/>
+        </w:rPr>
+        <w:t>.</w:t>
+      </w:r>
+    </w:p>
+    <w:p>
+      <w:pPr>
+        <w:pStyle w:val="TextoRelatrio"/>
+        <w:rPr>
+          <w:sz w:val="24"/>
+          <w:szCs w:val="24"/>
+        </w:rPr>
+      </w:pPr>
+    </w:p>
+    <w:p>
+      <w:pPr>
+        <w:spacing w:before="120" w:after="120" w:line="360" w:lineRule="auto"/>
+        <w:jc w:val="both"/>
+        <w:rPr>
+          <w:rFonts w:ascii="Arial" w:hAnsi="Arial" w:cs="Arial"/>
+          <w:sz w:val="22"/>
+        </w:rPr>
+      </w:pPr>
     </w:p>
     <w:sectPr>
       <w:headerReference w:type="default" r:id="rId7"/>
@@ -1833,7 +2165,7 @@
               <w:noProof/>
               <w:sz w:val="20"/>
             </w:rPr>
-            <w:t>2</w:t>
+            <w:t>1</w:t>
           </w:r>
           <w:r>
             <w:rPr>
@@ -3028,6 +3360,146 @@
     </w:lvl>
   </w:abstractNum>
   <w:abstractNum w:abstractNumId="8" w15:restartNumberingAfterBreak="0">
+    <w:nsid w:val="2C4175D9"/>
+    <w:multiLevelType w:val="hybridMultilevel"/>
+    <w:tmpl w:val="0D0A99E2"/>
+    <w:lvl w:ilvl="0" w:tplc="8BFCD4BA">
+      <w:start w:val="2"/>
+      <w:numFmt w:val="bullet"/>
+      <w:lvlText w:val="-"/>
+      <w:lvlJc w:val="left"/>
+      <w:pPr>
+        <w:tabs>
+          <w:tab w:val="num" w:pos="720"/>
+        </w:tabs>
+        <w:ind w:left="720" w:hanging="360"/>
+      </w:pPr>
+      <w:rPr>
+        <w:rFonts w:ascii="Times New Roman" w:eastAsia="Times New Roman" w:hAnsi="Times New Roman" w:cs="Times New Roman" w:hint="default"/>
+      </w:rPr>
+    </w:lvl>
+    <w:lvl w:ilvl="1" w:tplc="04160001">
+      <w:start w:val="1"/>
+      <w:numFmt w:val="bullet"/>
+      <w:lvlText w:val=""/>
+      <w:lvlJc w:val="left"/>
+      <w:pPr>
+        <w:tabs>
+          <w:tab w:val="num" w:pos="1440"/>
+        </w:tabs>
+        <w:ind w:left="1440" w:hanging="360"/>
+      </w:pPr>
+      <w:rPr>
+        <w:rFonts w:ascii="Symbol" w:hAnsi="Symbol" w:hint="default"/>
+      </w:rPr>
+    </w:lvl>
+    <w:lvl w:ilvl="2" w:tplc="04160005" w:tentative="1">
+      <w:start w:val="1"/>
+      <w:numFmt w:val="bullet"/>
+      <w:lvlText w:val=""/>
+      <w:lvlJc w:val="left"/>
+      <w:pPr>
+        <w:tabs>
+          <w:tab w:val="num" w:pos="2160"/>
+        </w:tabs>
+        <w:ind w:left="2160" w:hanging="360"/>
+      </w:pPr>
+      <w:rPr>
+        <w:rFonts w:ascii="Wingdings" w:hAnsi="Wingdings" w:hint="default"/>
+      </w:rPr>
+    </w:lvl>
+    <w:lvl w:ilvl="3" w:tplc="04160001" w:tentative="1">
+      <w:start w:val="1"/>
+      <w:numFmt w:val="bullet"/>
+      <w:lvlText w:val=""/>
+      <w:lvlJc w:val="left"/>
+      <w:pPr>
+        <w:tabs>
+          <w:tab w:val="num" w:pos="2880"/>
+        </w:tabs>
+        <w:ind w:left="2880" w:hanging="360"/>
+      </w:pPr>
+      <w:rPr>
+        <w:rFonts w:ascii="Symbol" w:hAnsi="Symbol" w:hint="default"/>
+      </w:rPr>
+    </w:lvl>
+    <w:lvl w:ilvl="4" w:tplc="04160003" w:tentative="1">
+      <w:start w:val="1"/>
+      <w:numFmt w:val="bullet"/>
+      <w:lvlText w:val="o"/>
+      <w:lvlJc w:val="left"/>
+      <w:pPr>
+        <w:tabs>
+          <w:tab w:val="num" w:pos="3600"/>
+        </w:tabs>
+        <w:ind w:left="3600" w:hanging="360"/>
+      </w:pPr>
+      <w:rPr>
+        <w:rFonts w:ascii="Courier New" w:hAnsi="Courier New" w:hint="default"/>
+      </w:rPr>
+    </w:lvl>
+    <w:lvl w:ilvl="5" w:tplc="04160005" w:tentative="1">
+      <w:start w:val="1"/>
+      <w:numFmt w:val="bullet"/>
+      <w:lvlText w:val=""/>
+      <w:lvlJc w:val="left"/>
+      <w:pPr>
+        <w:tabs>
+          <w:tab w:val="num" w:pos="4320"/>
+        </w:tabs>
+        <w:ind w:left="4320" w:hanging="360"/>
+      </w:pPr>
+      <w:rPr>
+        <w:rFonts w:ascii="Wingdings" w:hAnsi="Wingdings" w:hint="default"/>
+      </w:rPr>
+    </w:lvl>
+    <w:lvl w:ilvl="6" w:tplc="04160001" w:tentative="1">
+      <w:start w:val="1"/>
+      <w:numFmt w:val="bullet"/>
+      <w:lvlText w:val=""/>
+      <w:lvlJc w:val="left"/>
+      <w:pPr>
+        <w:tabs>
+          <w:tab w:val="num" w:pos="5040"/>
+        </w:tabs>
+        <w:ind w:left="5040" w:hanging="360"/>
+      </w:pPr>
+      <w:rPr>
+        <w:rFonts w:ascii="Symbol" w:hAnsi="Symbol" w:hint="default"/>
+      </w:rPr>
+    </w:lvl>
+    <w:lvl w:ilvl="7" w:tplc="04160003" w:tentative="1">
+      <w:start w:val="1"/>
+      <w:numFmt w:val="bullet"/>
+      <w:lvlText w:val="o"/>
+      <w:lvlJc w:val="left"/>
+      <w:pPr>
+        <w:tabs>
+          <w:tab w:val="num" w:pos="5760"/>
+        </w:tabs>
+        <w:ind w:left="5760" w:hanging="360"/>
+      </w:pPr>
+      <w:rPr>
+        <w:rFonts w:ascii="Courier New" w:hAnsi="Courier New" w:hint="default"/>
+      </w:rPr>
+    </w:lvl>
+    <w:lvl w:ilvl="8" w:tplc="04160005" w:tentative="1">
+      <w:start w:val="1"/>
+      <w:numFmt w:val="bullet"/>
+      <w:lvlText w:val=""/>
+      <w:lvlJc w:val="left"/>
+      <w:pPr>
+        <w:tabs>
+          <w:tab w:val="num" w:pos="6480"/>
+        </w:tabs>
+        <w:ind w:left="6480" w:hanging="360"/>
+      </w:pPr>
+      <w:rPr>
+        <w:rFonts w:ascii="Wingdings" w:hAnsi="Wingdings" w:hint="default"/>
+      </w:rPr>
+    </w:lvl>
+  </w:abstractNum>
+  <w:abstractNum w:abstractNumId="9" w15:restartNumberingAfterBreak="0">
     <w:nsid w:val="2DF1283D"/>
     <w:multiLevelType w:val="multilevel"/>
     <w:tmpl w:val="2DF1283D"/>
@@ -3140,7 +3612,7 @@
       </w:rPr>
     </w:lvl>
   </w:abstractNum>
-  <w:abstractNum w:abstractNumId="9" w15:restartNumberingAfterBreak="0">
+  <w:abstractNum w:abstractNumId="10" w15:restartNumberingAfterBreak="0">
     <w:nsid w:val="2E971A6E"/>
     <w:multiLevelType w:val="hybridMultilevel"/>
     <w:tmpl w:val="6330C326"/>
@@ -3253,7 +3725,7 @@
       </w:rPr>
     </w:lvl>
   </w:abstractNum>
-  <w:abstractNum w:abstractNumId="10" w15:restartNumberingAfterBreak="0">
+  <w:abstractNum w:abstractNumId="11" w15:restartNumberingAfterBreak="0">
     <w:nsid w:val="32C44653"/>
     <w:multiLevelType w:val="multilevel"/>
     <w:tmpl w:val="A2843366"/>
@@ -3378,7 +3850,7 @@
       </w:rPr>
     </w:lvl>
   </w:abstractNum>
-  <w:abstractNum w:abstractNumId="11" w15:restartNumberingAfterBreak="0">
+  <w:abstractNum w:abstractNumId="12" w15:restartNumberingAfterBreak="0">
     <w:nsid w:val="355416A5"/>
     <w:multiLevelType w:val="hybridMultilevel"/>
     <w:tmpl w:val="C69A94F8"/>
@@ -3491,7 +3963,7 @@
       </w:rPr>
     </w:lvl>
   </w:abstractNum>
-  <w:abstractNum w:abstractNumId="12" w15:restartNumberingAfterBreak="0">
+  <w:abstractNum w:abstractNumId="13" w15:restartNumberingAfterBreak="0">
     <w:nsid w:val="39A94BAC"/>
     <w:multiLevelType w:val="hybridMultilevel"/>
     <w:tmpl w:val="7BA87B3E"/>
@@ -3604,7 +4076,7 @@
       </w:rPr>
     </w:lvl>
   </w:abstractNum>
-  <w:abstractNum w:abstractNumId="13" w15:restartNumberingAfterBreak="0">
+  <w:abstractNum w:abstractNumId="14" w15:restartNumberingAfterBreak="0">
     <w:nsid w:val="39F64E64"/>
     <w:multiLevelType w:val="hybridMultilevel"/>
     <w:tmpl w:val="DC0C4C12"/>
@@ -3717,7 +4189,7 @@
       </w:rPr>
     </w:lvl>
   </w:abstractNum>
-  <w:abstractNum w:abstractNumId="14" w15:restartNumberingAfterBreak="0">
+  <w:abstractNum w:abstractNumId="15" w15:restartNumberingAfterBreak="0">
     <w:nsid w:val="3F014C7B"/>
     <w:multiLevelType w:val="hybridMultilevel"/>
     <w:tmpl w:val="95741294"/>
@@ -3830,7 +4302,7 @@
       </w:rPr>
     </w:lvl>
   </w:abstractNum>
-  <w:abstractNum w:abstractNumId="15" w15:restartNumberingAfterBreak="0">
+  <w:abstractNum w:abstractNumId="16" w15:restartNumberingAfterBreak="0">
     <w:nsid w:val="3F37569C"/>
     <w:multiLevelType w:val="multilevel"/>
     <w:tmpl w:val="FD1EF07E"/>
@@ -3958,7 +4430,7 @@
       </w:rPr>
     </w:lvl>
   </w:abstractNum>
-  <w:abstractNum w:abstractNumId="16" w15:restartNumberingAfterBreak="0">
+  <w:abstractNum w:abstractNumId="17" w15:restartNumberingAfterBreak="0">
     <w:nsid w:val="44A122A8"/>
     <w:multiLevelType w:val="hybridMultilevel"/>
     <w:tmpl w:val="6994F3FE"/>
@@ -4071,7 +4543,7 @@
       </w:rPr>
     </w:lvl>
   </w:abstractNum>
-  <w:abstractNum w:abstractNumId="17" w15:restartNumberingAfterBreak="0">
+  <w:abstractNum w:abstractNumId="18" w15:restartNumberingAfterBreak="0">
     <w:nsid w:val="44E84263"/>
     <w:multiLevelType w:val="hybridMultilevel"/>
     <w:tmpl w:val="2ED28324"/>
@@ -4184,7 +4656,7 @@
       </w:rPr>
     </w:lvl>
   </w:abstractNum>
-  <w:abstractNum w:abstractNumId="18" w15:restartNumberingAfterBreak="0">
+  <w:abstractNum w:abstractNumId="19" w15:restartNumberingAfterBreak="0">
     <w:nsid w:val="45754BED"/>
     <w:multiLevelType w:val="hybridMultilevel"/>
     <w:tmpl w:val="F872BA2E"/>
@@ -4297,7 +4769,7 @@
       </w:rPr>
     </w:lvl>
   </w:abstractNum>
-  <w:abstractNum w:abstractNumId="19" w15:restartNumberingAfterBreak="0">
+  <w:abstractNum w:abstractNumId="20" w15:restartNumberingAfterBreak="0">
     <w:nsid w:val="4D741758"/>
     <w:multiLevelType w:val="hybridMultilevel"/>
     <w:tmpl w:val="9BDA9924"/>
@@ -4410,7 +4882,7 @@
       </w:rPr>
     </w:lvl>
   </w:abstractNum>
-  <w:abstractNum w:abstractNumId="20" w15:restartNumberingAfterBreak="0">
+  <w:abstractNum w:abstractNumId="21" w15:restartNumberingAfterBreak="0">
     <w:nsid w:val="5A1114EF"/>
     <w:multiLevelType w:val="hybridMultilevel"/>
     <w:tmpl w:val="E98406BE"/>
@@ -4523,7 +4995,7 @@
       </w:rPr>
     </w:lvl>
   </w:abstractNum>
-  <w:abstractNum w:abstractNumId="21" w15:restartNumberingAfterBreak="0">
+  <w:abstractNum w:abstractNumId="22" w15:restartNumberingAfterBreak="0">
     <w:nsid w:val="5B1A3616"/>
     <w:multiLevelType w:val="hybridMultilevel"/>
     <w:tmpl w:val="32A8C42A"/>
@@ -4636,7 +5108,7 @@
       </w:rPr>
     </w:lvl>
   </w:abstractNum>
-  <w:abstractNum w:abstractNumId="22" w15:restartNumberingAfterBreak="0">
+  <w:abstractNum w:abstractNumId="23" w15:restartNumberingAfterBreak="0">
     <w:nsid w:val="633000A2"/>
     <w:multiLevelType w:val="hybridMultilevel"/>
     <w:tmpl w:val="D07E0D58"/>
@@ -4749,7 +5221,7 @@
       </w:rPr>
     </w:lvl>
   </w:abstractNum>
-  <w:abstractNum w:abstractNumId="23" w15:restartNumberingAfterBreak="0">
+  <w:abstractNum w:abstractNumId="24" w15:restartNumberingAfterBreak="0">
     <w:nsid w:val="6A093A86"/>
     <w:multiLevelType w:val="multilevel"/>
     <w:tmpl w:val="893AFAA0"/>
@@ -4865,7 +5337,7 @@
       </w:rPr>
     </w:lvl>
   </w:abstractNum>
-  <w:abstractNum w:abstractNumId="24" w15:restartNumberingAfterBreak="0">
+  <w:abstractNum w:abstractNumId="25" w15:restartNumberingAfterBreak="0">
     <w:nsid w:val="72FF6465"/>
     <w:multiLevelType w:val="hybridMultilevel"/>
     <w:tmpl w:val="8FB0B5AC"/>
@@ -4978,7 +5450,7 @@
       </w:rPr>
     </w:lvl>
   </w:abstractNum>
-  <w:abstractNum w:abstractNumId="25" w15:restartNumberingAfterBreak="0">
+  <w:abstractNum w:abstractNumId="26" w15:restartNumberingAfterBreak="0">
     <w:nsid w:val="73222C9F"/>
     <w:multiLevelType w:val="multilevel"/>
     <w:tmpl w:val="878A1A56"/>
@@ -5107,7 +5579,7 @@
       </w:rPr>
     </w:lvl>
   </w:abstractNum>
-  <w:abstractNum w:abstractNumId="26" w15:restartNumberingAfterBreak="0">
+  <w:abstractNum w:abstractNumId="27" w15:restartNumberingAfterBreak="0">
     <w:nsid w:val="737C27AE"/>
     <w:multiLevelType w:val="hybridMultilevel"/>
     <w:tmpl w:val="FC7EF03A"/>
@@ -5220,7 +5692,7 @@
       </w:rPr>
     </w:lvl>
   </w:abstractNum>
-  <w:abstractNum w:abstractNumId="27" w15:restartNumberingAfterBreak="0">
+  <w:abstractNum w:abstractNumId="28" w15:restartNumberingAfterBreak="0">
     <w:nsid w:val="73FA10E5"/>
     <w:multiLevelType w:val="hybridMultilevel"/>
     <w:tmpl w:val="615EC2AA"/>
@@ -5311,7 +5783,7 @@
       </w:pPr>
     </w:lvl>
   </w:abstractNum>
-  <w:abstractNum w:abstractNumId="28" w15:restartNumberingAfterBreak="0">
+  <w:abstractNum w:abstractNumId="29" w15:restartNumberingAfterBreak="0">
     <w:nsid w:val="760F6B46"/>
     <w:multiLevelType w:val="hybridMultilevel"/>
     <w:tmpl w:val="5C70C406"/>
@@ -5424,7 +5896,7 @@
       </w:rPr>
     </w:lvl>
   </w:abstractNum>
-  <w:abstractNum w:abstractNumId="29" w15:restartNumberingAfterBreak="0">
+  <w:abstractNum w:abstractNumId="30" w15:restartNumberingAfterBreak="0">
     <w:nsid w:val="7ADB769A"/>
     <w:multiLevelType w:val="hybridMultilevel"/>
     <w:tmpl w:val="78C83686"/>
@@ -5537,7 +6009,7 @@
       </w:rPr>
     </w:lvl>
   </w:abstractNum>
-  <w:abstractNum w:abstractNumId="30" w15:restartNumberingAfterBreak="0">
+  <w:abstractNum w:abstractNumId="31" w15:restartNumberingAfterBreak="0">
     <w:nsid w:val="7BE3062E"/>
     <w:multiLevelType w:val="hybridMultilevel"/>
     <w:tmpl w:val="9A924390"/>
@@ -5651,55 +6123,55 @@
     </w:lvl>
   </w:abstractNum>
   <w:num w:numId="1">
-    <w:abstractNumId w:val="19"/>
+    <w:abstractNumId w:val="20"/>
   </w:num>
   <w:num w:numId="2">
-    <w:abstractNumId w:val="23"/>
+    <w:abstractNumId w:val="24"/>
   </w:num>
   <w:num w:numId="3">
-    <w:abstractNumId w:val="15"/>
+    <w:abstractNumId w:val="16"/>
   </w:num>
   <w:num w:numId="4">
-    <w:abstractNumId w:val="13"/>
+    <w:abstractNumId w:val="14"/>
   </w:num>
   <w:num w:numId="5">
-    <w:abstractNumId w:val="16"/>
+    <w:abstractNumId w:val="17"/>
   </w:num>
   <w:num w:numId="6">
-    <w:abstractNumId w:val="8"/>
+    <w:abstractNumId w:val="9"/>
   </w:num>
   <w:num w:numId="7">
     <w:abstractNumId w:val="7"/>
   </w:num>
   <w:num w:numId="8">
-    <w:abstractNumId w:val="20"/>
+    <w:abstractNumId w:val="21"/>
   </w:num>
   <w:num w:numId="9">
-    <w:abstractNumId w:val="25"/>
+    <w:abstractNumId w:val="26"/>
   </w:num>
   <w:num w:numId="10">
-    <w:abstractNumId w:val="26"/>
+    <w:abstractNumId w:val="27"/>
   </w:num>
   <w:num w:numId="11">
     <w:abstractNumId w:val="1"/>
   </w:num>
   <w:num w:numId="12">
-    <w:abstractNumId w:val="17"/>
+    <w:abstractNumId w:val="18"/>
   </w:num>
   <w:num w:numId="13">
-    <w:abstractNumId w:val="11"/>
+    <w:abstractNumId w:val="12"/>
   </w:num>
   <w:num w:numId="14">
-    <w:abstractNumId w:val="22"/>
+    <w:abstractNumId w:val="23"/>
   </w:num>
   <w:num w:numId="15">
     <w:abstractNumId w:val="2"/>
   </w:num>
   <w:num w:numId="16">
-    <w:abstractNumId w:val="21"/>
+    <w:abstractNumId w:val="22"/>
   </w:num>
   <w:num w:numId="17">
-    <w:abstractNumId w:val="18"/>
+    <w:abstractNumId w:val="19"/>
   </w:num>
   <w:num w:numId="18">
     <w:abstractNumId w:val="3"/>
@@ -5708,16 +6180,16 @@
     <w:abstractNumId w:val="6"/>
   </w:num>
   <w:num w:numId="20">
-    <w:abstractNumId w:val="12"/>
+    <w:abstractNumId w:val="13"/>
   </w:num>
   <w:num w:numId="21">
     <w:abstractNumId w:val="5"/>
   </w:num>
   <w:num w:numId="22">
-    <w:abstractNumId w:val="9"/>
+    <w:abstractNumId w:val="10"/>
   </w:num>
   <w:num w:numId="23">
-    <w:abstractNumId w:val="15"/>
+    <w:abstractNumId w:val="16"/>
     <w:lvlOverride w:ilvl="0">
       <w:startOverride w:val="1"/>
     </w:lvlOverride>
@@ -5747,10 +6219,10 @@
     </w:lvlOverride>
   </w:num>
   <w:num w:numId="24">
-    <w:abstractNumId w:val="15"/>
+    <w:abstractNumId w:val="16"/>
   </w:num>
   <w:num w:numId="25">
-    <w:abstractNumId w:val="15"/>
+    <w:abstractNumId w:val="16"/>
     <w:lvlOverride w:ilvl="0">
       <w:startOverride w:val="1"/>
     </w:lvlOverride>
@@ -5780,13 +6252,13 @@
     </w:lvlOverride>
   </w:num>
   <w:num w:numId="26">
-    <w:abstractNumId w:val="15"/>
+    <w:abstractNumId w:val="16"/>
   </w:num>
   <w:num w:numId="27">
-    <w:abstractNumId w:val="28"/>
+    <w:abstractNumId w:val="29"/>
   </w:num>
   <w:num w:numId="28">
-    <w:abstractNumId w:val="15"/>
+    <w:abstractNumId w:val="16"/>
     <w:lvlOverride w:ilvl="0">
       <w:startOverride w:val="1"/>
     </w:lvlOverride>
@@ -5816,10 +6288,10 @@
     </w:lvlOverride>
   </w:num>
   <w:num w:numId="29">
-    <w:abstractNumId w:val="15"/>
+    <w:abstractNumId w:val="16"/>
   </w:num>
   <w:num w:numId="30">
-    <w:abstractNumId w:val="15"/>
+    <w:abstractNumId w:val="16"/>
     <w:lvlOverride w:ilvl="0">
       <w:startOverride w:val="1"/>
     </w:lvlOverride>
@@ -5849,52 +6321,55 @@
     </w:lvlOverride>
   </w:num>
   <w:num w:numId="31">
-    <w:abstractNumId w:val="15"/>
+    <w:abstractNumId w:val="16"/>
   </w:num>
   <w:num w:numId="32">
-    <w:abstractNumId w:val="10"/>
+    <w:abstractNumId w:val="11"/>
   </w:num>
   <w:num w:numId="33">
-    <w:abstractNumId w:val="27"/>
+    <w:abstractNumId w:val="28"/>
   </w:num>
   <w:num w:numId="34">
-    <w:abstractNumId w:val="30"/>
+    <w:abstractNumId w:val="31"/>
   </w:num>
   <w:num w:numId="35">
-    <w:abstractNumId w:val="15"/>
+    <w:abstractNumId w:val="16"/>
   </w:num>
   <w:num w:numId="36">
-    <w:abstractNumId w:val="15"/>
+    <w:abstractNumId w:val="16"/>
   </w:num>
   <w:num w:numId="37">
-    <w:abstractNumId w:val="15"/>
+    <w:abstractNumId w:val="16"/>
   </w:num>
   <w:num w:numId="38">
-    <w:abstractNumId w:val="15"/>
+    <w:abstractNumId w:val="16"/>
   </w:num>
   <w:num w:numId="39">
-    <w:abstractNumId w:val="15"/>
+    <w:abstractNumId w:val="16"/>
   </w:num>
   <w:num w:numId="40">
-    <w:abstractNumId w:val="15"/>
+    <w:abstractNumId w:val="16"/>
   </w:num>
   <w:num w:numId="41">
-    <w:abstractNumId w:val="15"/>
+    <w:abstractNumId w:val="16"/>
   </w:num>
   <w:num w:numId="42">
     <w:abstractNumId w:val="4"/>
   </w:num>
   <w:num w:numId="43">
-    <w:abstractNumId w:val="29"/>
+    <w:abstractNumId w:val="30"/>
   </w:num>
   <w:num w:numId="44">
     <w:abstractNumId w:val="0"/>
   </w:num>
   <w:num w:numId="45">
-    <w:abstractNumId w:val="24"/>
+    <w:abstractNumId w:val="25"/>
   </w:num>
   <w:num w:numId="46">
-    <w:abstractNumId w:val="14"/>
+    <w:abstractNumId w:val="15"/>
+  </w:num>
+  <w:num w:numId="47">
+    <w:abstractNumId w:val="8"/>
   </w:num>
   <w:numIdMacAtCleanup w:val="22"/>
 </w:numbering>
@@ -7559,6 +8034,37 @@
       <w:lang w:eastAsia="en-US"/>
     </w:rPr>
   </w:style>
+  <w:style w:type="paragraph" w:customStyle="1" w:styleId="TextoRelatrio">
+    <w:name w:val="Texto Relatório"/>
+    <w:basedOn w:val="Corpodetexto"/>
+    <w:link w:val="TextoRelatrioChar"/>
+    <w:qFormat/>
+    <w:rsid w:val="00961CCC"/>
+    <w:pPr>
+      <w:suppressAutoHyphens/>
+      <w:spacing w:before="120" w:after="240" w:line="360" w:lineRule="auto"/>
+      <w:jc w:val="both"/>
+    </w:pPr>
+    <w:rPr>
+      <w:rFonts w:ascii="Arial" w:hAnsi="Arial" w:cs="Arial"/>
+      <w:b w:val="0"/>
+      <w:bCs/>
+    </w:rPr>
+  </w:style>
+  <w:style w:type="character" w:customStyle="1" w:styleId="TextoRelatrioChar">
+    <w:name w:val="Texto Relatório Char"/>
+    <w:basedOn w:val="CorpodetextoChar"/>
+    <w:link w:val="TextoRelatrio"/>
+    <w:rsid w:val="00961CCC"/>
+    <w:rPr>
+      <w:rFonts w:ascii="Arial" w:eastAsia="Times New Roman" w:hAnsi="Arial" w:cs="Arial"/>
+      <w:b w:val="0"/>
+      <w:bCs/>
+      <w:sz w:val="72"/>
+      <w:szCs w:val="20"/>
+      <w:lang w:val="pt-PT" w:eastAsia="x-none"/>
+    </w:rPr>
+  </w:style>
 </w:styles>
 </file>
 

</xml_diff>